<commit_message>
descrição dos relatórios ok - Documentação
</commit_message>
<xml_diff>
--- a/Documentação/TCC_20_08_2016.docx
+++ b/Documentação/TCC_20_08_2016.docx
@@ -44855,24 +44855,16 @@
     </w:p>
     <w:p>
       <w:pPr>
-        <w:pStyle w:val="Ttulo5"/>
-      </w:pPr>
-      <w:r>
-        <w:t>Principais relatórios do sistema</w:t>
-      </w:r>
-    </w:p>
-    <w:p>
-      <w:pPr>
         <w:spacing w:after="160" w:line="259" w:lineRule="auto"/>
         <w:jc w:val="left"/>
       </w:pPr>
     </w:p>
     <w:p>
       <w:pPr>
-        <w:pStyle w:val="Ttulo6"/>
-      </w:pPr>
-      <w:r>
-        <w:t>Relatório linha de produção</w:t>
+        <w:pStyle w:val="Ttulo5"/>
+      </w:pPr>
+      <w:r>
+        <w:t>Principais relatórios do sistema</w:t>
       </w:r>
     </w:p>
     <w:p>
@@ -44883,14 +44875,122 @@
     </w:p>
     <w:p>
       <w:pPr>
+        <w:pStyle w:val="Ttulo6"/>
+      </w:pPr>
+      <w:r>
+        <w:t xml:space="preserve">Relatório </w:t>
+      </w:r>
+      <w:r>
+        <w:t xml:space="preserve">recursos da </w:t>
+      </w:r>
+      <w:r>
+        <w:t>linha de produção</w:t>
+      </w:r>
+    </w:p>
+    <w:p>
+      <w:pPr>
         <w:spacing w:after="160" w:line="259" w:lineRule="auto"/>
         <w:jc w:val="left"/>
       </w:pPr>
-      <w:proofErr w:type="spellStart"/>
-      <w:r>
-        <w:t>Hghj</w:t>
-      </w:r>
-      <w:proofErr w:type="spellEnd"/>
+    </w:p>
+    <w:p>
+      <w:r>
+        <w:t>O relatório recursos da linha de produç</w:t>
+      </w:r>
+      <w:r>
+        <w:t>ão</w:t>
+      </w:r>
+      <w:r>
+        <w:t xml:space="preserve">, exibido na </w:t>
+      </w:r>
+      <w:r>
+        <w:fldChar w:fldCharType="begin"/>
+      </w:r>
+      <w:r>
+        <w:instrText xml:space="preserve"> REF _Ref459796091 \h </w:instrText>
+      </w:r>
+      <w:r>
+        <w:fldChar w:fldCharType="separate"/>
+      </w:r>
+      <w:r>
+        <w:rPr>
+          <w:szCs w:val="24"/>
+        </w:rPr>
+        <w:t>f</w:t>
+      </w:r>
+      <w:r>
+        <w:rPr>
+          <w:szCs w:val="24"/>
+        </w:rPr>
+        <w:t xml:space="preserve">igura </w:t>
+      </w:r>
+      <w:r>
+        <w:rPr>
+          <w:noProof/>
+          <w:szCs w:val="24"/>
+        </w:rPr>
+        <w:t>58</w:t>
+      </w:r>
+      <w:r>
+        <w:fldChar w:fldCharType="end"/>
+      </w:r>
+      <w:r>
+        <w:t>,</w:t>
+      </w:r>
+      <w:r>
+        <w:t xml:space="preserve"> indica</w:t>
+      </w:r>
+      <w:r>
+        <w:t xml:space="preserve"> as </w:t>
+      </w:r>
+      <w:r>
+        <w:t xml:space="preserve">diversas </w:t>
+      </w:r>
+      <w:r>
+        <w:t>má</w:t>
+      </w:r>
+      <w:r>
+        <w:t>quinas presentes</w:t>
+      </w:r>
+      <w:r>
+        <w:t xml:space="preserve"> em um</w:t>
+      </w:r>
+      <w:r>
+        <w:t xml:space="preserve"> grupo de produção. E</w:t>
+      </w:r>
+      <w:r>
+        <w:t xml:space="preserve">ste relatório </w:t>
+      </w:r>
+      <w:r>
+        <w:t>apresenta</w:t>
+      </w:r>
+      <w:r>
+        <w:t xml:space="preserve"> </w:t>
+      </w:r>
+      <w:r>
+        <w:t>os seguintes dados:</w:t>
+      </w:r>
+      <w:r>
+        <w:t xml:space="preserve"> nome da linha de produção;</w:t>
+      </w:r>
+      <w:r>
+        <w:t xml:space="preserve"> descrição</w:t>
+      </w:r>
+      <w:r>
+        <w:t xml:space="preserve"> de cada</w:t>
+      </w:r>
+      <w:r>
+        <w:t xml:space="preserve"> recurso</w:t>
+      </w:r>
+      <w:r>
+        <w:t xml:space="preserve">; </w:t>
+      </w:r>
+      <w:r>
+        <w:t xml:space="preserve">número de patrimônio, um identificador de fabricação da máquina; e o tipo de recurso, </w:t>
+      </w:r>
+      <w:r>
+        <w:t>que caracteriza a especialidade e as diversas funções ao qual esse recurso opera.</w:t>
+      </w:r>
     </w:p>
     <w:p>
       <w:pPr>
@@ -44902,6 +45002,7 @@
           <w:szCs w:val="24"/>
         </w:rPr>
       </w:pPr>
+      <w:bookmarkStart w:id="204" w:name="_Ref459796091"/>
       <w:r>
         <w:rPr>
           <w:b w:val="0"/>
@@ -44952,6 +45053,7 @@
         </w:rPr>
         <w:fldChar w:fldCharType="end"/>
       </w:r>
+      <w:bookmarkEnd w:id="204"/>
       <w:r>
         <w:rPr>
           <w:b w:val="0"/>
@@ -45055,7 +45157,19 @@
       </w:pPr>
       <w:r>
         <w:lastRenderedPageBreak/>
-        <w:t>Relatório Tempo dos produtos</w:t>
+        <w:t>Relatório t</w:t>
+      </w:r>
+      <w:r>
+        <w:t>empo</w:t>
+      </w:r>
+      <w:r>
+        <w:t>s</w:t>
+      </w:r>
+      <w:r>
+        <w:t xml:space="preserve"> </w:t>
+      </w:r>
+      <w:r>
+        <w:t>das operações</w:t>
       </w:r>
     </w:p>
     <w:p>
@@ -45065,10 +45179,67 @@
       </w:pPr>
     </w:p>
     <w:p>
-      <w:pPr>
-        <w:spacing w:after="160" w:line="259" w:lineRule="auto"/>
-        <w:jc w:val="left"/>
-      </w:pPr>
+      <w:r>
+        <w:t>O relatório de tempos</w:t>
+      </w:r>
+      <w:r>
+        <w:t xml:space="preserve"> das </w:t>
+      </w:r>
+      <w:r>
+        <w:t>operações</w:t>
+      </w:r>
+      <w:r>
+        <w:t xml:space="preserve">, apresentado na </w:t>
+      </w:r>
+      <w:r>
+        <w:fldChar w:fldCharType="begin"/>
+      </w:r>
+      <w:r>
+        <w:instrText xml:space="preserve"> REF _Ref459797283 \h </w:instrText>
+      </w:r>
+      <w:r>
+        <w:fldChar w:fldCharType="separate"/>
+      </w:r>
+      <w:r>
+        <w:rPr>
+          <w:szCs w:val="24"/>
+        </w:rPr>
+        <w:t>f</w:t>
+      </w:r>
+      <w:r>
+        <w:rPr>
+          <w:szCs w:val="24"/>
+        </w:rPr>
+        <w:t xml:space="preserve">igura </w:t>
+      </w:r>
+      <w:r>
+        <w:rPr>
+          <w:noProof/>
+          <w:szCs w:val="24"/>
+        </w:rPr>
+        <w:t>59</w:t>
+      </w:r>
+      <w:r>
+        <w:fldChar w:fldCharType="end"/>
+      </w:r>
+      <w:r>
+        <w:t>,</w:t>
+      </w:r>
+      <w:r>
+        <w:t xml:space="preserve"> é um importante recurso do sistema</w:t>
+      </w:r>
+      <w:r>
+        <w:t>, nele estão contidos</w:t>
+      </w:r>
+      <w:r>
+        <w:t xml:space="preserve"> </w:t>
+      </w:r>
+      <w:r>
+        <w:t>dados essenciais para o balanceamento da produção: fase,</w:t>
+      </w:r>
+      <w:r>
+        <w:t xml:space="preserve"> descrição e o tempo padrão final de todas as operações que fazem parte do processo produtivo de um produto.</w:t>
+      </w:r>
     </w:p>
     <w:p>
       <w:pPr>
@@ -45080,6 +45251,7 @@
           <w:szCs w:val="24"/>
         </w:rPr>
       </w:pPr>
+      <w:bookmarkStart w:id="205" w:name="_Ref459797283"/>
       <w:r>
         <w:rPr>
           <w:b w:val="0"/>
@@ -45129,6 +45301,7 @@
         </w:rPr>
         <w:fldChar w:fldCharType="end"/>
       </w:r>
+      <w:bookmarkEnd w:id="205"/>
       <w:r>
         <w:rPr>
           <w:b w:val="0"/>
@@ -45149,9 +45322,9 @@
           <w:lang w:eastAsia="pt-BR"/>
         </w:rPr>
         <w:drawing>
-          <wp:inline distT="0" distB="0" distL="0" distR="0" wp14:anchorId="3ED52230" wp14:editId="7F766278">
-            <wp:extent cx="4429125" cy="6200775"/>
-            <wp:effectExtent l="76200" t="76200" r="142875" b="142875"/>
+          <wp:inline distT="0" distB="0" distL="0" distR="0" wp14:anchorId="3ED52230" wp14:editId="2BCEBFC8">
+            <wp:extent cx="4218214" cy="5905500"/>
+            <wp:effectExtent l="76200" t="76200" r="125730" b="133350"/>
             <wp:docPr id="46" name="Imagem 46"/>
             <wp:cNvGraphicFramePr>
               <a:graphicFrameLocks xmlns:a="http://schemas.openxmlformats.org/drawingml/2006/main" noChangeAspect="1"/>
@@ -45181,7 +45354,7 @@
                   <pic:spPr bwMode="auto">
                     <a:xfrm>
                       <a:off x="0" y="0"/>
-                      <a:ext cx="4429125" cy="6200775"/>
+                      <a:ext cx="4222454" cy="5911435"/>
                     </a:xfrm>
                     <a:prstGeom prst="rect">
                       <a:avLst/>
@@ -45219,11 +45392,93 @@
         <w:pStyle w:val="Ttulo6"/>
       </w:pPr>
       <w:r>
-        <w:lastRenderedPageBreak/>
         <w:t>Relatório fases da ordem de produção</w:t>
       </w:r>
     </w:p>
     <w:p/>
+    <w:p>
+      <w:r>
+        <w:t xml:space="preserve">O relatório fases da ordem de </w:t>
+      </w:r>
+      <w:r>
+        <w:t>produção</w:t>
+      </w:r>
+      <w:r>
+        <w:t xml:space="preserve">, exibido na </w:t>
+      </w:r>
+      <w:r>
+        <w:fldChar w:fldCharType="begin"/>
+      </w:r>
+      <w:r>
+        <w:instrText xml:space="preserve"> REF _Ref459797333 \h </w:instrText>
+      </w:r>
+      <w:r>
+        <w:instrText xml:space="preserve"> \* MERGEFORMAT </w:instrText>
+      </w:r>
+      <w:r>
+        <w:fldChar w:fldCharType="separate"/>
+      </w:r>
+      <w:r>
+        <w:rPr>
+          <w:szCs w:val="24"/>
+        </w:rPr>
+        <w:t>f</w:t>
+      </w:r>
+      <w:r>
+        <w:rPr>
+          <w:szCs w:val="24"/>
+        </w:rPr>
+        <w:t xml:space="preserve">igura </w:t>
+      </w:r>
+      <w:r>
+        <w:rPr>
+          <w:noProof/>
+          <w:szCs w:val="24"/>
+        </w:rPr>
+        <w:t>60</w:t>
+      </w:r>
+      <w:r>
+        <w:fldChar w:fldCharType="end"/>
+      </w:r>
+      <w:r>
+        <w:t xml:space="preserve">, </w:t>
+      </w:r>
+      <w:r>
+        <w:t xml:space="preserve">indica as etapas ao qual uma ordem de produção é submetida, a sequência e </w:t>
+      </w:r>
+      <w:r>
+        <w:t xml:space="preserve">a </w:t>
+      </w:r>
+      <w:r>
+        <w:t xml:space="preserve">respectiva </w:t>
+      </w:r>
+      <w:r>
+        <w:t xml:space="preserve">quantidade </w:t>
+      </w:r>
+      <w:r>
+        <w:t>de itens finalizados</w:t>
+      </w:r>
+      <w:r>
+        <w:t xml:space="preserve"> </w:t>
+      </w:r>
+      <w:r>
+        <w:t>em cada fase</w:t>
+      </w:r>
+      <w:r>
+        <w:t xml:space="preserve"> da ordem</w:t>
+      </w:r>
+      <w:r>
+        <w:t xml:space="preserve"> </w:t>
+      </w:r>
+      <w:r>
+        <w:t xml:space="preserve">de produção </w:t>
+      </w:r>
+      <w:r>
+        <w:t>até a data presente.</w:t>
+      </w:r>
+      <w:bookmarkStart w:id="206" w:name="_GoBack"/>
+      <w:bookmarkEnd w:id="206"/>
+    </w:p>
     <w:p>
       <w:pPr>
         <w:pStyle w:val="Legenda"/>
@@ -45235,6 +45490,7 @@
           <w:szCs w:val="24"/>
         </w:rPr>
       </w:pPr>
+      <w:bookmarkStart w:id="207" w:name="_Ref459797333"/>
       <w:r>
         <w:rPr>
           <w:b w:val="0"/>
@@ -45284,6 +45540,7 @@
         </w:rPr>
         <w:fldChar w:fldCharType="end"/>
       </w:r>
+      <w:bookmarkEnd w:id="207"/>
       <w:r>
         <w:rPr>
           <w:b w:val="0"/>
@@ -45294,15 +45551,18 @@
       </w:r>
     </w:p>
     <w:p>
+      <w:pPr>
+        <w:jc w:val="center"/>
+      </w:pPr>
       <w:r>
         <w:rPr>
           <w:noProof/>
           <w:lang w:eastAsia="pt-BR"/>
         </w:rPr>
         <w:drawing>
-          <wp:inline distT="0" distB="0" distL="0" distR="0" wp14:anchorId="3D6AAC55" wp14:editId="550D6ACE">
-            <wp:extent cx="4429125" cy="6124575"/>
-            <wp:effectExtent l="76200" t="76200" r="142875" b="142875"/>
+          <wp:inline distT="0" distB="0" distL="0" distR="0" wp14:anchorId="3D6AAC55" wp14:editId="7920F051">
+            <wp:extent cx="4219575" cy="5834809"/>
+            <wp:effectExtent l="76200" t="76200" r="123825" b="128270"/>
             <wp:docPr id="50" name="Imagem 50"/>
             <wp:cNvGraphicFramePr>
               <a:graphicFrameLocks xmlns:a="http://schemas.openxmlformats.org/drawingml/2006/main" noChangeAspect="1"/>
@@ -45332,7 +45592,7 @@
                   <pic:spPr bwMode="auto">
                     <a:xfrm>
                       <a:off x="0" y="0"/>
-                      <a:ext cx="4429125" cy="6124575"/>
+                      <a:ext cx="4221703" cy="5837752"/>
                     </a:xfrm>
                     <a:prstGeom prst="rect">
                       <a:avLst/>
@@ -45370,7 +45630,6 @@
         <w:pStyle w:val="Ttulo6"/>
       </w:pPr>
       <w:r>
-        <w:lastRenderedPageBreak/>
         <w:t>Relatório programação da produção</w:t>
       </w:r>
     </w:p>
@@ -45406,8 +45665,6 @@
       <w:r>
         <w:br w:type="page"/>
       </w:r>
-      <w:bookmarkStart w:id="204" w:name="_GoBack"/>
-      <w:bookmarkEnd w:id="204"/>
     </w:p>
     <w:p>
       <w:pPr>
@@ -45597,8 +45854,8 @@
         <w:br w:type="page"/>
       </w:r>
     </w:p>
-    <w:bookmarkStart w:id="205" w:name="_Toc453317332" w:displacedByCustomXml="next"/>
-    <w:bookmarkStart w:id="206" w:name="_Toc453577867" w:displacedByCustomXml="next"/>
+    <w:bookmarkStart w:id="208" w:name="_Toc453317332" w:displacedByCustomXml="next"/>
+    <w:bookmarkStart w:id="209" w:name="_Toc453577867" w:displacedByCustomXml="next"/>
     <w:sdt>
       <w:sdtPr>
         <w:rPr>
@@ -45627,8 +45884,8 @@
           <w:r>
             <w:t>Referências</w:t>
           </w:r>
-          <w:bookmarkEnd w:id="206"/>
-          <w:bookmarkEnd w:id="205"/>
+          <w:bookmarkEnd w:id="209"/>
+          <w:bookmarkEnd w:id="208"/>
         </w:p>
         <w:sdt>
           <w:sdtPr>
@@ -45716,17 +45973,8 @@
                       <w:rFonts w:cs="Arial"/>
                       <w:szCs w:val="24"/>
                     </w:rPr>
-                    <w:t xml:space="preserve">Ligia Santos </w:t>
+                    <w:t>Ligia Santos Rissardi</w:t>
                   </w:r>
-                  <w:proofErr w:type="spellStart"/>
-                  <w:r>
-                    <w:rPr>
-                      <w:rFonts w:cs="Arial"/>
-                      <w:szCs w:val="24"/>
-                    </w:rPr>
-                    <w:t>Rissardi</w:t>
-                  </w:r>
-                  <w:proofErr w:type="spellEnd"/>
                   <w:r>
                     <w:rPr>
                       <w:rFonts w:cs="Arial"/>
@@ -45831,25 +46079,7 @@
                       <w:szCs w:val="24"/>
                       <w:shd w:val="clear" w:color="auto" w:fill="FFFFFF"/>
                     </w:rPr>
-                    <w:t xml:space="preserve">ALMEIDA, Francisco </w:t>
-                  </w:r>
-                  <w:proofErr w:type="spellStart"/>
-                  <w:r>
-                    <w:rPr>
-                      <w:rFonts w:cs="Arial"/>
-                      <w:szCs w:val="24"/>
-                      <w:shd w:val="clear" w:color="auto" w:fill="FFFFFF"/>
-                    </w:rPr>
-                    <w:t>Wescley</w:t>
-                  </w:r>
-                  <w:proofErr w:type="spellEnd"/>
-                  <w:r>
-                    <w:rPr>
-                      <w:rFonts w:cs="Arial"/>
-                      <w:szCs w:val="24"/>
-                      <w:shd w:val="clear" w:color="auto" w:fill="FFFFFF"/>
-                    </w:rPr>
-                    <w:t xml:space="preserve"> Cunha de.</w:t>
+                    <w:t>ALMEIDA, Francisco Wescley Cunha de.</w:t>
                   </w:r>
                   <w:r>
                     <w:rPr>
@@ -45968,51 +46198,7 @@
                       <w:szCs w:val="24"/>
                       <w:shd w:val="clear" w:color="auto" w:fill="FFFFFF"/>
                     </w:rPr>
-                    <w:t xml:space="preserve">Algoritmo </w:t>
-                  </w:r>
-                  <w:proofErr w:type="spellStart"/>
-                  <w:r>
-                    <w:rPr>
-                      <w:rStyle w:val="Forte"/>
-                      <w:rFonts w:cs="Arial"/>
-                      <w:sz w:val="24"/>
-                      <w:szCs w:val="24"/>
-                      <w:shd w:val="clear" w:color="auto" w:fill="FFFFFF"/>
-                    </w:rPr>
-                    <w:t>simulated</w:t>
-                  </w:r>
-                  <w:proofErr w:type="spellEnd"/>
-                  <w:r>
-                    <w:rPr>
-                      <w:rStyle w:val="Forte"/>
-                      <w:rFonts w:cs="Arial"/>
-                      <w:sz w:val="24"/>
-                      <w:szCs w:val="24"/>
-                      <w:shd w:val="clear" w:color="auto" w:fill="FFFFFF"/>
-                    </w:rPr>
-                    <w:t xml:space="preserve"> </w:t>
-                  </w:r>
-                  <w:proofErr w:type="spellStart"/>
-                  <w:r>
-                    <w:rPr>
-                      <w:rStyle w:val="Forte"/>
-                      <w:rFonts w:cs="Arial"/>
-                      <w:sz w:val="24"/>
-                      <w:szCs w:val="24"/>
-                      <w:shd w:val="clear" w:color="auto" w:fill="FFFFFF"/>
-                    </w:rPr>
-                    <w:t>annealing</w:t>
-                  </w:r>
-                  <w:proofErr w:type="spellEnd"/>
-                  <w:r>
-                    <w:rPr>
-                      <w:rStyle w:val="Forte"/>
-                      <w:rFonts w:cs="Arial"/>
-                      <w:sz w:val="24"/>
-                      <w:szCs w:val="24"/>
-                      <w:shd w:val="clear" w:color="auto" w:fill="FFFFFF"/>
-                    </w:rPr>
-                    <w:t>:</w:t>
+                    <w:t>Algoritmo simulated annealing:</w:t>
                   </w:r>
                   <w:r>
                     <w:rPr>
@@ -46275,7 +46461,6 @@
                     </w:rPr>
                     <w:t> </w:t>
                   </w:r>
-                  <w:proofErr w:type="spellStart"/>
                   <w:r>
                     <w:rPr>
                       <w:rStyle w:val="Forte"/>
@@ -46284,62 +46469,7 @@
                       <w:szCs w:val="24"/>
                       <w:shd w:val="clear" w:color="auto" w:fill="FFFFFF"/>
                     </w:rPr>
-                    <w:t>Híbridização</w:t>
-                  </w:r>
-                  <w:proofErr w:type="spellEnd"/>
-                  <w:r>
-                    <w:rPr>
-                      <w:rStyle w:val="Forte"/>
-                      <w:rFonts w:cs="Arial"/>
-                      <w:sz w:val="24"/>
-                      <w:szCs w:val="24"/>
-                      <w:shd w:val="clear" w:color="auto" w:fill="FFFFFF"/>
-                    </w:rPr>
-                    <w:t xml:space="preserve"> de algoritmos genéticos e procura tabu para o problema de </w:t>
-                  </w:r>
-                  <w:proofErr w:type="spellStart"/>
-                  <w:r>
-                    <w:rPr>
-                      <w:rStyle w:val="Forte"/>
-                      <w:rFonts w:cs="Arial"/>
-                      <w:sz w:val="24"/>
-                      <w:szCs w:val="24"/>
-                      <w:shd w:val="clear" w:color="auto" w:fill="FFFFFF"/>
-                    </w:rPr>
-                    <w:t>Job</w:t>
-                  </w:r>
-                  <w:proofErr w:type="spellEnd"/>
-                  <w:r>
-                    <w:rPr>
-                      <w:rStyle w:val="Forte"/>
-                      <w:rFonts w:cs="Arial"/>
-                      <w:sz w:val="24"/>
-                      <w:szCs w:val="24"/>
-                      <w:shd w:val="clear" w:color="auto" w:fill="FFFFFF"/>
-                    </w:rPr>
-                    <w:t xml:space="preserve">-Shop </w:t>
-                  </w:r>
-                  <w:proofErr w:type="spellStart"/>
-                  <w:r>
-                    <w:rPr>
-                      <w:rStyle w:val="Forte"/>
-                      <w:rFonts w:cs="Arial"/>
-                      <w:sz w:val="24"/>
-                      <w:szCs w:val="24"/>
-                      <w:shd w:val="clear" w:color="auto" w:fill="FFFFFF"/>
-                    </w:rPr>
-                    <w:t>Scheduling</w:t>
-                  </w:r>
-                  <w:proofErr w:type="spellEnd"/>
-                  <w:r>
-                    <w:rPr>
-                      <w:rStyle w:val="Forte"/>
-                      <w:rFonts w:cs="Arial"/>
-                      <w:sz w:val="24"/>
-                      <w:szCs w:val="24"/>
-                      <w:shd w:val="clear" w:color="auto" w:fill="FFFFFF"/>
-                    </w:rPr>
-                    <w:t>.</w:t>
+                    <w:t>Híbridização de algoritmos genéticos e procura tabu para o problema de Job-Shop Scheduling.</w:t>
                   </w:r>
                   <w:r>
                     <w:rPr>
@@ -46456,29 +46586,7 @@
                       <w:szCs w:val="24"/>
                       <w:shd w:val="clear" w:color="auto" w:fill="FFFFFF"/>
                     </w:rPr>
-                    <w:t xml:space="preserve">Otimização de estruturas com </w:t>
-                  </w:r>
-                  <w:proofErr w:type="spellStart"/>
-                  <w:r>
-                    <w:rPr>
-                      <w:rStyle w:val="Forte"/>
-                      <w:rFonts w:cs="Arial"/>
-                      <w:sz w:val="24"/>
-                      <w:szCs w:val="24"/>
-                      <w:shd w:val="clear" w:color="auto" w:fill="FFFFFF"/>
-                    </w:rPr>
-                    <w:t>multi-objetivos</w:t>
-                  </w:r>
-                  <w:proofErr w:type="spellEnd"/>
-                  <w:r>
-                    <w:rPr>
-                      <w:rStyle w:val="Forte"/>
-                      <w:rFonts w:cs="Arial"/>
-                      <w:sz w:val="24"/>
-                      <w:szCs w:val="24"/>
-                      <w:shd w:val="clear" w:color="auto" w:fill="FFFFFF"/>
-                    </w:rPr>
-                    <w:t xml:space="preserve"> via algoritmos genéticos de Pareto. </w:t>
+                    <w:t xml:space="preserve">Otimização de estruturas com multi-objetivos via algoritmos genéticos de Pareto. </w:t>
                   </w:r>
                   <w:r>
                     <w:rPr>
@@ -46923,25 +47031,7 @@
                       <w:szCs w:val="24"/>
                       <w:shd w:val="clear" w:color="auto" w:fill="FFFFFF"/>
                     </w:rPr>
-                    <w:t xml:space="preserve">2011. 87 f. Dissertação (Mestrado) - Curso de pós-graduação em engenharia </w:t>
-                  </w:r>
-                  <w:proofErr w:type="spellStart"/>
-                  <w:r>
-                    <w:rPr>
-                      <w:rFonts w:cs="Arial"/>
-                      <w:szCs w:val="24"/>
-                      <w:shd w:val="clear" w:color="auto" w:fill="FFFFFF"/>
-                    </w:rPr>
-                    <w:t>Electrotécnica</w:t>
-                  </w:r>
-                  <w:proofErr w:type="spellEnd"/>
-                  <w:r>
-                    <w:rPr>
-                      <w:rFonts w:cs="Arial"/>
-                      <w:szCs w:val="24"/>
-                      <w:shd w:val="clear" w:color="auto" w:fill="FFFFFF"/>
-                    </w:rPr>
-                    <w:t>, Faculdade de Engenharia da Universidade do Porto, Cidade do Porto, 2011.</w:t>
+                    <w:t>2011. 87 f. Dissertação (Mestrado) - Curso de pós-graduação em engenharia Electrotécnica, Faculdade de Engenharia da Universidade do Porto, Cidade do Porto, 2011.</w:t>
                   </w:r>
                   <w:r>
                     <w:rPr>
@@ -47788,29 +47878,7 @@
                       <w:szCs w:val="24"/>
                       <w:shd w:val="clear" w:color="auto" w:fill="FFFFFF"/>
                     </w:rPr>
-                    <w:t xml:space="preserve">Otimização de produção em ambientes dinâmicos com algoritmos genéticos </w:t>
-                  </w:r>
-                  <w:proofErr w:type="spellStart"/>
-                  <w:r>
-                    <w:rPr>
-                      <w:rStyle w:val="Forte"/>
-                      <w:rFonts w:cs="Arial"/>
-                      <w:sz w:val="24"/>
-                      <w:szCs w:val="24"/>
-                      <w:shd w:val="clear" w:color="auto" w:fill="FFFFFF"/>
-                    </w:rPr>
-                    <w:t>multiobjetivo</w:t>
-                  </w:r>
-                  <w:proofErr w:type="spellEnd"/>
-                  <w:r>
-                    <w:rPr>
-                      <w:rStyle w:val="Forte"/>
-                      <w:rFonts w:cs="Arial"/>
-                      <w:sz w:val="24"/>
-                      <w:szCs w:val="24"/>
-                      <w:shd w:val="clear" w:color="auto" w:fill="FFFFFF"/>
-                    </w:rPr>
-                    <w:t xml:space="preserve"> e apoio de análise multicritério.</w:t>
+                    <w:t>Otimização de produção em ambientes dinâmicos com algoritmos genéticos multiobjetivo e apoio de análise multicritério.</w:t>
                   </w:r>
                   <w:r>
                     <w:rPr>
@@ -47847,43 +47915,7 @@
                       <w:szCs w:val="24"/>
                       <w:shd w:val="clear" w:color="auto" w:fill="FFFFFF"/>
                     </w:rPr>
-                    <w:t xml:space="preserve">REFOSCO, </w:t>
-                  </w:r>
-                  <w:proofErr w:type="spellStart"/>
-                  <w:r>
-                    <w:rPr>
-                      <w:rFonts w:cs="Arial"/>
-                      <w:szCs w:val="24"/>
-                      <w:shd w:val="clear" w:color="auto" w:fill="FFFFFF"/>
-                    </w:rPr>
-                    <w:t>Ereany</w:t>
-                  </w:r>
-                  <w:proofErr w:type="spellEnd"/>
-                  <w:r>
-                    <w:rPr>
-                      <w:rFonts w:cs="Arial"/>
-                      <w:szCs w:val="24"/>
-                      <w:shd w:val="clear" w:color="auto" w:fill="FFFFFF"/>
-                    </w:rPr>
-                    <w:t xml:space="preserve">; PESSOA, Juliana. A terceirização na industrias de vestuário. In: COLÓQUIO DE MODA, </w:t>
-                  </w:r>
-                  <w:proofErr w:type="gramStart"/>
-                  <w:r>
-                    <w:rPr>
-                      <w:rFonts w:cs="Arial"/>
-                      <w:szCs w:val="24"/>
-                      <w:shd w:val="clear" w:color="auto" w:fill="FFFFFF"/>
-                    </w:rPr>
-                    <w:t>9.,</w:t>
-                  </w:r>
-                  <w:proofErr w:type="gramEnd"/>
-                  <w:r>
-                    <w:rPr>
-                      <w:rFonts w:cs="Arial"/>
-                      <w:szCs w:val="24"/>
-                      <w:shd w:val="clear" w:color="auto" w:fill="FFFFFF"/>
-                    </w:rPr>
-                    <w:t xml:space="preserve"> 2013, Fortaleza.</w:t>
+                    <w:t>REFOSCO, Ereany; PESSOA, Juliana. A terceirização na industrias de vestuário. In: COLÓQUIO DE MODA, 9., 2013, Fortaleza.</w:t>
                   </w:r>
                   <w:r>
                     <w:rPr>
@@ -48011,25 +48043,7 @@
                       <w:szCs w:val="24"/>
                       <w:shd w:val="clear" w:color="auto" w:fill="FFFFFF"/>
                     </w:rPr>
-                    <w:t xml:space="preserve">RODRIGUES, Marco </w:t>
-                  </w:r>
-                  <w:proofErr w:type="spellStart"/>
-                  <w:r>
-                    <w:rPr>
-                      <w:rFonts w:cs="Arial"/>
-                      <w:szCs w:val="24"/>
-                      <w:shd w:val="clear" w:color="auto" w:fill="FFFFFF"/>
-                    </w:rPr>
-                    <w:t>Antonio</w:t>
-                  </w:r>
-                  <w:proofErr w:type="spellEnd"/>
-                  <w:r>
-                    <w:rPr>
-                      <w:rFonts w:cs="Arial"/>
-                      <w:szCs w:val="24"/>
-                      <w:shd w:val="clear" w:color="auto" w:fill="FFFFFF"/>
-                    </w:rPr>
-                    <w:t xml:space="preserve"> Pereira.</w:t>
+                    <w:t>RODRIGUES, Marco Antonio Pereira.</w:t>
                   </w:r>
                   <w:r>
                     <w:rPr>
@@ -48076,25 +48090,7 @@
                       <w:shd w:val="clear" w:color="auto" w:fill="FFFFFF"/>
                     </w:rPr>
                     <w:lastRenderedPageBreak/>
-                    <w:t xml:space="preserve">f. Dissertação (Mestrado) - Curso de Pós-Graduação </w:t>
-                  </w:r>
-                  <w:proofErr w:type="gramStart"/>
-                  <w:r>
-                    <w:rPr>
-                      <w:rFonts w:cs="Arial"/>
-                      <w:szCs w:val="24"/>
-                      <w:shd w:val="clear" w:color="auto" w:fill="FFFFFF"/>
-                    </w:rPr>
-                    <w:t>em  Engenharia</w:t>
-                  </w:r>
-                  <w:proofErr w:type="gramEnd"/>
-                  <w:r>
-                    <w:rPr>
-                      <w:rFonts w:cs="Arial"/>
-                      <w:szCs w:val="24"/>
-                      <w:shd w:val="clear" w:color="auto" w:fill="FFFFFF"/>
-                    </w:rPr>
-                    <w:t xml:space="preserve"> de Produção, Universidade Federal de Santa Catarina, Florianópolis, 2000.</w:t>
+                    <w:t>f. Dissertação (Mestrado) - Curso de Pós-Graduação em  Engenharia de Produção, Universidade Federal de Santa Catarina, Florianópolis, 2000.</w:t>
                   </w:r>
                   <w:r>
                     <w:rPr>
@@ -48226,25 +48222,7 @@
                       <w:szCs w:val="24"/>
                       <w:shd w:val="clear" w:color="auto" w:fill="FFFFFF"/>
                     </w:rPr>
-                    <w:t xml:space="preserve">SILVA, Liane Márcia Freitas e; PINTO, Marcel de Gois; SUBRAMANIAN, </w:t>
-                  </w:r>
-                  <w:proofErr w:type="spellStart"/>
-                  <w:r>
-                    <w:rPr>
-                      <w:rFonts w:cs="Arial"/>
-                      <w:szCs w:val="24"/>
-                      <w:shd w:val="clear" w:color="auto" w:fill="FFFFFF"/>
-                    </w:rPr>
-                    <w:t>Anand</w:t>
-                  </w:r>
-                  <w:proofErr w:type="spellEnd"/>
-                  <w:r>
-                    <w:rPr>
-                      <w:rFonts w:cs="Arial"/>
-                      <w:szCs w:val="24"/>
-                      <w:shd w:val="clear" w:color="auto" w:fill="FFFFFF"/>
-                    </w:rPr>
-                    <w:t>.</w:t>
+                    <w:t>SILVA, Liane Márcia Freitas e; PINTO, Marcel de Gois; SUBRAMANIAN, Anand.</w:t>
                   </w:r>
                   <w:r>
                     <w:rPr>
@@ -48368,25 +48346,7 @@
                       <w:szCs w:val="24"/>
                       <w:shd w:val="clear" w:color="auto" w:fill="FFFFFF"/>
                     </w:rPr>
-                    <w:t xml:space="preserve">SMIDERLE, Cristiano Dick; VITO, Sérgio Luiz; FRIES, Carlos Ernani. A busca da eficiência e a importância do balanceamento de linhas de produção. In: ENCONTRO NACIONAL DE ENGENHARIA DE PRODUÇÃO, </w:t>
-                  </w:r>
-                  <w:proofErr w:type="gramStart"/>
-                  <w:r>
-                    <w:rPr>
-                      <w:rFonts w:cs="Arial"/>
-                      <w:szCs w:val="24"/>
-                      <w:shd w:val="clear" w:color="auto" w:fill="FFFFFF"/>
-                    </w:rPr>
-                    <w:t>17.,</w:t>
-                  </w:r>
-                  <w:proofErr w:type="gramEnd"/>
-                  <w:r>
-                    <w:rPr>
-                      <w:rFonts w:cs="Arial"/>
-                      <w:szCs w:val="24"/>
-                      <w:shd w:val="clear" w:color="auto" w:fill="FFFFFF"/>
-                    </w:rPr>
-                    <w:t xml:space="preserve"> 1997, Gramado.</w:t>
+                    <w:t>SMIDERLE, Cristiano Dick; VITO, Sérgio Luiz; FRIES, Carlos Ernani. A busca da eficiência e a importância do balanceamento de linhas de produção. In: ENCONTRO NACIONAL DE ENGENHARIA DE PRODUÇÃO, 17., 1997, Gramado.</w:t>
                   </w:r>
                   <w:r>
                     <w:rPr>
@@ -48431,25 +48391,7 @@
                       <w:szCs w:val="24"/>
                       <w:shd w:val="clear" w:color="auto" w:fill="FFFFFF"/>
                     </w:rPr>
-                    <w:t xml:space="preserve">SOARES, Werner </w:t>
-                  </w:r>
-                  <w:proofErr w:type="spellStart"/>
-                  <w:r>
-                    <w:rPr>
-                      <w:rFonts w:cs="Arial"/>
-                      <w:szCs w:val="24"/>
-                      <w:shd w:val="clear" w:color="auto" w:fill="FFFFFF"/>
-                    </w:rPr>
-                    <w:t>Kleyson</w:t>
-                  </w:r>
-                  <w:proofErr w:type="spellEnd"/>
-                  <w:r>
-                    <w:rPr>
-                      <w:rFonts w:cs="Arial"/>
-                      <w:szCs w:val="24"/>
-                      <w:shd w:val="clear" w:color="auto" w:fill="FFFFFF"/>
-                    </w:rPr>
-                    <w:t xml:space="preserve"> da Silva.</w:t>
+                    <w:t>SOARES, Werner Kleyson da Silva.</w:t>
                   </w:r>
                   <w:r>
                     <w:rPr>
@@ -48468,51 +48410,7 @@
                       <w:szCs w:val="24"/>
                       <w:shd w:val="clear" w:color="auto" w:fill="FFFFFF"/>
                     </w:rPr>
-                    <w:t xml:space="preserve">Heurísticas usando construção de vocabulário aplicadas ao problema da atribuição de localidades a anéis em redes </w:t>
-                  </w:r>
-                  <w:proofErr w:type="spellStart"/>
-                  <w:r>
-                    <w:rPr>
-                      <w:rStyle w:val="Forte"/>
-                      <w:rFonts w:cs="Arial"/>
-                      <w:sz w:val="24"/>
-                      <w:szCs w:val="24"/>
-                      <w:shd w:val="clear" w:color="auto" w:fill="FFFFFF"/>
-                    </w:rPr>
-                    <w:t>sonet</w:t>
-                  </w:r>
-                  <w:proofErr w:type="spellEnd"/>
-                  <w:r>
-                    <w:rPr>
-                      <w:rStyle w:val="Forte"/>
-                      <w:rFonts w:cs="Arial"/>
-                      <w:sz w:val="24"/>
-                      <w:szCs w:val="24"/>
-                      <w:shd w:val="clear" w:color="auto" w:fill="FFFFFF"/>
-                    </w:rPr>
-                    <w:t>/</w:t>
-                  </w:r>
-                  <w:proofErr w:type="spellStart"/>
-                  <w:r>
-                    <w:rPr>
-                      <w:rStyle w:val="Forte"/>
-                      <w:rFonts w:cs="Arial"/>
-                      <w:sz w:val="24"/>
-                      <w:szCs w:val="24"/>
-                      <w:shd w:val="clear" w:color="auto" w:fill="FFFFFF"/>
-                    </w:rPr>
-                    <w:t>sdh</w:t>
-                  </w:r>
-                  <w:proofErr w:type="spellEnd"/>
-                  <w:r>
-                    <w:rPr>
-                      <w:rStyle w:val="Forte"/>
-                      <w:rFonts w:cs="Arial"/>
-                      <w:sz w:val="24"/>
-                      <w:szCs w:val="24"/>
-                      <w:shd w:val="clear" w:color="auto" w:fill="FFFFFF"/>
-                    </w:rPr>
-                    <w:t>.</w:t>
+                    <w:t>Heurísticas usando construção de vocabulário aplicadas ao problema da atribuição de localidades a anéis em redes sonet/sdh.</w:t>
                   </w:r>
                   <w:r>
                     <w:rPr>
@@ -48918,79 +48816,7 @@
                       <w:szCs w:val="24"/>
                       <w:shd w:val="clear" w:color="auto" w:fill="FFFFFF"/>
                     </w:rPr>
-                    <w:t xml:space="preserve">TUBINO, </w:t>
-                  </w:r>
-                  <w:proofErr w:type="spellStart"/>
-                  <w:r>
-                    <w:rPr>
-                      <w:rFonts w:cs="Arial"/>
-                      <w:szCs w:val="24"/>
-                      <w:shd w:val="clear" w:color="auto" w:fill="FFFFFF"/>
-                    </w:rPr>
-                    <w:t>Dalvio</w:t>
-                  </w:r>
-                  <w:proofErr w:type="spellEnd"/>
-                  <w:r>
-                    <w:rPr>
-                      <w:rFonts w:cs="Arial"/>
-                      <w:szCs w:val="24"/>
-                      <w:shd w:val="clear" w:color="auto" w:fill="FFFFFF"/>
-                    </w:rPr>
-                    <w:t xml:space="preserve"> Ferrari; LOUREIRO, Fernando </w:t>
-                  </w:r>
-                  <w:proofErr w:type="spellStart"/>
-                  <w:r>
-                    <w:rPr>
-                      <w:rFonts w:cs="Arial"/>
-                      <w:szCs w:val="24"/>
-                      <w:shd w:val="clear" w:color="auto" w:fill="FFFFFF"/>
-                    </w:rPr>
-                    <w:t>Martineli</w:t>
-                  </w:r>
-                  <w:proofErr w:type="spellEnd"/>
-                  <w:r>
-                    <w:rPr>
-                      <w:rFonts w:cs="Arial"/>
-                      <w:szCs w:val="24"/>
-                      <w:shd w:val="clear" w:color="auto" w:fill="FFFFFF"/>
-                    </w:rPr>
-                    <w:t xml:space="preserve">; CONCEIÇÃO, </w:t>
-                  </w:r>
-                  <w:proofErr w:type="spellStart"/>
-                  <w:r>
-                    <w:rPr>
-                      <w:rFonts w:cs="Arial"/>
-                      <w:szCs w:val="24"/>
-                      <w:shd w:val="clear" w:color="auto" w:fill="FFFFFF"/>
-                    </w:rPr>
-                    <w:t>Katiani</w:t>
-                  </w:r>
-                  <w:proofErr w:type="spellEnd"/>
-                  <w:r>
-                    <w:rPr>
-                      <w:rFonts w:cs="Arial"/>
-                      <w:szCs w:val="24"/>
-                      <w:shd w:val="clear" w:color="auto" w:fill="FFFFFF"/>
-                    </w:rPr>
-                    <w:t xml:space="preserve"> da. Aplicação de programação linear para balanceamento e operação de linhas de montagem. In: SIMPÓSIO BRASILEIRO DE PESQUISA OPERACIONAL, </w:t>
-                  </w:r>
-                  <w:proofErr w:type="gramStart"/>
-                  <w:r>
-                    <w:rPr>
-                      <w:rFonts w:cs="Arial"/>
-                      <w:szCs w:val="24"/>
-                      <w:shd w:val="clear" w:color="auto" w:fill="FFFFFF"/>
-                    </w:rPr>
-                    <w:t>38.,</w:t>
-                  </w:r>
-                  <w:proofErr w:type="gramEnd"/>
-                  <w:r>
-                    <w:rPr>
-                      <w:rFonts w:cs="Arial"/>
-                      <w:szCs w:val="24"/>
-                      <w:shd w:val="clear" w:color="auto" w:fill="FFFFFF"/>
-                    </w:rPr>
-                    <w:t xml:space="preserve"> , Goiânia.</w:t>
+                    <w:t>TUBINO, Dalvio Ferrari; LOUREIRO, Fernando Martineli; CONCEIÇÃO, Katiani da. Aplicação de programação linear para balanceamento e operação de linhas de montagem. In: SIMPÓSIO BRASILEIRO DE PESQUISA OPERACIONAL, 38., , Goiânia.</w:t>
                   </w:r>
                   <w:r>
                     <w:rPr>
@@ -49071,25 +48897,7 @@
                       <w:szCs w:val="24"/>
                       <w:shd w:val="clear" w:color="auto" w:fill="FFFFFF"/>
                     </w:rPr>
-                    <w:t xml:space="preserve">VARELA, Maria </w:t>
-                  </w:r>
-                  <w:proofErr w:type="spellStart"/>
-                  <w:r>
-                    <w:rPr>
-                      <w:rFonts w:cs="Arial"/>
-                      <w:szCs w:val="24"/>
-                      <w:shd w:val="clear" w:color="auto" w:fill="FFFFFF"/>
-                    </w:rPr>
-                    <w:t>Leonilde</w:t>
-                  </w:r>
-                  <w:proofErr w:type="spellEnd"/>
-                  <w:r>
-                    <w:rPr>
-                      <w:rFonts w:cs="Arial"/>
-                      <w:szCs w:val="24"/>
-                      <w:shd w:val="clear" w:color="auto" w:fill="FFFFFF"/>
-                    </w:rPr>
-                    <w:t xml:space="preserve"> Rocha.</w:t>
+                    <w:t>VARELA, Maria Leonilde Rocha.</w:t>
                   </w:r>
                   <w:r>
                     <w:rPr>
@@ -49425,10 +49233,10 @@
         </w:numPr>
         <w:jc w:val="center"/>
       </w:pPr>
-      <w:bookmarkStart w:id="207" w:name="_Ref450650512"/>
-      <w:bookmarkStart w:id="208" w:name="_Ref450650599"/>
-      <w:bookmarkStart w:id="209" w:name="_Toc453317333"/>
-      <w:bookmarkStart w:id="210" w:name="_Toc453577868"/>
+      <w:bookmarkStart w:id="210" w:name="_Ref450650512"/>
+      <w:bookmarkStart w:id="211" w:name="_Ref450650599"/>
+      <w:bookmarkStart w:id="212" w:name="_Toc453317333"/>
+      <w:bookmarkStart w:id="213" w:name="_Toc453577868"/>
       <w:r>
         <w:lastRenderedPageBreak/>
         <w:t>Apêndic</w:t>
@@ -49436,10 +49244,10 @@
       <w:r>
         <w:t>e A</w:t>
       </w:r>
-      <w:bookmarkEnd w:id="207"/>
-      <w:bookmarkEnd w:id="208"/>
-      <w:bookmarkEnd w:id="209"/>
       <w:bookmarkEnd w:id="210"/>
+      <w:bookmarkEnd w:id="211"/>
+      <w:bookmarkEnd w:id="212"/>
+      <w:bookmarkEnd w:id="213"/>
     </w:p>
     <w:p>
       <w:pPr>
@@ -49878,17 +49686,17 @@
       <w:r>
         <w:br w:type="page"/>
       </w:r>
-      <w:bookmarkStart w:id="211" w:name="_Toc450650413"/>
-      <w:bookmarkStart w:id="212" w:name="_Toc451609961"/>
-      <w:bookmarkStart w:id="213" w:name="_Toc451771175"/>
-      <w:bookmarkStart w:id="214" w:name="_Toc452633578"/>
-      <w:bookmarkStart w:id="215" w:name="_Toc453005812"/>
-      <w:bookmarkStart w:id="216" w:name="_Toc453064463"/>
-      <w:bookmarkStart w:id="217" w:name="_Toc453247649"/>
-      <w:bookmarkStart w:id="218" w:name="_Toc453317334"/>
-      <w:bookmarkStart w:id="219" w:name="_Toc453320360"/>
-      <w:bookmarkStart w:id="220" w:name="_Toc453577869"/>
-      <w:bookmarkStart w:id="221" w:name="_Ref454183211"/>
+      <w:bookmarkStart w:id="214" w:name="_Toc450650413"/>
+      <w:bookmarkStart w:id="215" w:name="_Toc451609961"/>
+      <w:bookmarkStart w:id="216" w:name="_Toc451771175"/>
+      <w:bookmarkStart w:id="217" w:name="_Toc452633578"/>
+      <w:bookmarkStart w:id="218" w:name="_Toc453005812"/>
+      <w:bookmarkStart w:id="219" w:name="_Toc453064463"/>
+      <w:bookmarkStart w:id="220" w:name="_Toc453247649"/>
+      <w:bookmarkStart w:id="221" w:name="_Toc453317334"/>
+      <w:bookmarkStart w:id="222" w:name="_Toc453320360"/>
+      <w:bookmarkStart w:id="223" w:name="_Toc453577869"/>
+      <w:bookmarkStart w:id="224" w:name="_Ref454183211"/>
       <w:r>
         <w:lastRenderedPageBreak/>
         <w:t>Apêndic</w:t>
@@ -49899,9 +49707,6 @@
       <w:r>
         <w:t xml:space="preserve"> </w:t>
       </w:r>
-      <w:bookmarkEnd w:id="211"/>
-      <w:bookmarkEnd w:id="212"/>
-      <w:bookmarkEnd w:id="213"/>
       <w:bookmarkEnd w:id="214"/>
       <w:bookmarkEnd w:id="215"/>
       <w:bookmarkEnd w:id="216"/>
@@ -49909,10 +49714,13 @@
       <w:bookmarkEnd w:id="218"/>
       <w:bookmarkEnd w:id="219"/>
       <w:bookmarkEnd w:id="220"/>
+      <w:bookmarkEnd w:id="221"/>
+      <w:bookmarkEnd w:id="222"/>
+      <w:bookmarkEnd w:id="223"/>
       <w:r>
         <w:t>B</w:t>
       </w:r>
-      <w:bookmarkEnd w:id="221"/>
+      <w:bookmarkEnd w:id="224"/>
     </w:p>
     <w:p>
       <w:pPr>
@@ -50338,17 +50146,17 @@
         </w:numPr>
         <w:jc w:val="center"/>
       </w:pPr>
-      <w:bookmarkStart w:id="222" w:name="_Toc450650416"/>
-      <w:bookmarkStart w:id="223" w:name="_Toc451609964"/>
-      <w:bookmarkStart w:id="224" w:name="_Toc451771178"/>
-      <w:bookmarkStart w:id="225" w:name="_Toc452633581"/>
-      <w:bookmarkStart w:id="226" w:name="_Toc453005815"/>
-      <w:bookmarkStart w:id="227" w:name="_Toc453064466"/>
-      <w:bookmarkStart w:id="228" w:name="_Toc453247652"/>
-      <w:bookmarkStart w:id="229" w:name="_Toc453317337"/>
-      <w:bookmarkStart w:id="230" w:name="_Toc453320363"/>
-      <w:bookmarkStart w:id="231" w:name="_Toc453577872"/>
-      <w:bookmarkStart w:id="232" w:name="_Ref454183214"/>
+      <w:bookmarkStart w:id="225" w:name="_Toc450650416"/>
+      <w:bookmarkStart w:id="226" w:name="_Toc451609964"/>
+      <w:bookmarkStart w:id="227" w:name="_Toc451771178"/>
+      <w:bookmarkStart w:id="228" w:name="_Toc452633581"/>
+      <w:bookmarkStart w:id="229" w:name="_Toc453005815"/>
+      <w:bookmarkStart w:id="230" w:name="_Toc453064466"/>
+      <w:bookmarkStart w:id="231" w:name="_Toc453247652"/>
+      <w:bookmarkStart w:id="232" w:name="_Toc453317337"/>
+      <w:bookmarkStart w:id="233" w:name="_Toc453320363"/>
+      <w:bookmarkStart w:id="234" w:name="_Toc453577872"/>
+      <w:bookmarkStart w:id="235" w:name="_Ref454183214"/>
       <w:r>
         <w:lastRenderedPageBreak/>
         <w:t>Apêndic</w:t>
@@ -50359,9 +50167,6 @@
       <w:r>
         <w:t xml:space="preserve"> </w:t>
       </w:r>
-      <w:bookmarkEnd w:id="222"/>
-      <w:bookmarkEnd w:id="223"/>
-      <w:bookmarkEnd w:id="224"/>
       <w:bookmarkEnd w:id="225"/>
       <w:bookmarkEnd w:id="226"/>
       <w:bookmarkEnd w:id="227"/>
@@ -50369,10 +50174,13 @@
       <w:bookmarkEnd w:id="229"/>
       <w:bookmarkEnd w:id="230"/>
       <w:bookmarkEnd w:id="231"/>
+      <w:bookmarkEnd w:id="232"/>
+      <w:bookmarkEnd w:id="233"/>
+      <w:bookmarkEnd w:id="234"/>
       <w:r>
         <w:t>C</w:t>
       </w:r>
-      <w:bookmarkEnd w:id="232"/>
+      <w:bookmarkEnd w:id="235"/>
     </w:p>
     <w:p>
       <w:pPr>
@@ -50859,16 +50667,16 @@
         </w:numPr>
         <w:jc w:val="center"/>
       </w:pPr>
-      <w:bookmarkStart w:id="233" w:name="_Ref450650463"/>
-      <w:bookmarkStart w:id="234" w:name="_Toc453317339"/>
-      <w:bookmarkStart w:id="235" w:name="_Toc453577874"/>
+      <w:bookmarkStart w:id="236" w:name="_Ref450650463"/>
+      <w:bookmarkStart w:id="237" w:name="_Toc453317339"/>
+      <w:bookmarkStart w:id="238" w:name="_Toc453577874"/>
       <w:r>
         <w:lastRenderedPageBreak/>
         <w:t>Anexo A</w:t>
       </w:r>
-      <w:bookmarkEnd w:id="233"/>
-      <w:bookmarkEnd w:id="234"/>
-      <w:bookmarkEnd w:id="235"/>
+      <w:bookmarkEnd w:id="236"/>
+      <w:bookmarkEnd w:id="237"/>
+      <w:bookmarkEnd w:id="238"/>
     </w:p>
     <w:p>
       <w:pPr>
@@ -50980,14 +50788,14 @@
         </w:numPr>
         <w:jc w:val="center"/>
       </w:pPr>
-      <w:bookmarkStart w:id="236" w:name="_Toc453317340"/>
-      <w:bookmarkStart w:id="237" w:name="_Toc453577875"/>
+      <w:bookmarkStart w:id="239" w:name="_Toc453317340"/>
+      <w:bookmarkStart w:id="240" w:name="_Toc453577875"/>
       <w:r>
         <w:lastRenderedPageBreak/>
         <w:t>Anexo B</w:t>
       </w:r>
-      <w:bookmarkEnd w:id="236"/>
-      <w:bookmarkEnd w:id="237"/>
+      <w:bookmarkEnd w:id="239"/>
+      <w:bookmarkEnd w:id="240"/>
     </w:p>
     <w:p>
       <w:pPr>
@@ -51032,24 +50840,24 @@
         <w:jc w:val="center"/>
       </w:pPr>
     </w:p>
-    <w:bookmarkStart w:id="238" w:name="_Toc452633586"/>
-    <w:bookmarkStart w:id="239" w:name="_Toc453005820"/>
-    <w:bookmarkStart w:id="240" w:name="_Toc453064470"/>
-    <w:bookmarkStart w:id="241" w:name="_Toc453247656"/>
-    <w:bookmarkStart w:id="242" w:name="_Toc453317341"/>
-    <w:bookmarkStart w:id="243" w:name="_Toc453318537"/>
-    <w:bookmarkStart w:id="244" w:name="_Toc453319462"/>
-    <w:bookmarkStart w:id="245" w:name="_Toc453320367"/>
-    <w:bookmarkStart w:id="246" w:name="_Toc453577876"/>
-    <w:bookmarkEnd w:id="238"/>
-    <w:bookmarkEnd w:id="239"/>
-    <w:bookmarkEnd w:id="240"/>
+    <w:bookmarkStart w:id="241" w:name="_Toc452633586"/>
+    <w:bookmarkStart w:id="242" w:name="_Toc453005820"/>
+    <w:bookmarkStart w:id="243" w:name="_Toc453064470"/>
+    <w:bookmarkStart w:id="244" w:name="_Toc453247656"/>
+    <w:bookmarkStart w:id="245" w:name="_Toc453317341"/>
+    <w:bookmarkStart w:id="246" w:name="_Toc453318537"/>
+    <w:bookmarkStart w:id="247" w:name="_Toc453319462"/>
+    <w:bookmarkStart w:id="248" w:name="_Toc453320367"/>
+    <w:bookmarkStart w:id="249" w:name="_Toc453577876"/>
     <w:bookmarkEnd w:id="241"/>
     <w:bookmarkEnd w:id="242"/>
     <w:bookmarkEnd w:id="243"/>
     <w:bookmarkEnd w:id="244"/>
     <w:bookmarkEnd w:id="245"/>
     <w:bookmarkEnd w:id="246"/>
+    <w:bookmarkEnd w:id="247"/>
+    <w:bookmarkEnd w:id="248"/>
+    <w:bookmarkEnd w:id="249"/>
     <w:p>
       <w:pPr>
         <w:jc w:val="center"/>
@@ -51062,7 +50870,7 @@
           <v:shape id="_x0000_i1026" type="#_x0000_t75" style="width:369.75pt;height:525pt" o:ole="">
             <v:imagedata r:id="rId71" o:title=""/>
           </v:shape>
-          <o:OLEObject Type="Embed" ProgID="AcroExch.Document.7" ShapeID="_x0000_i1026" DrawAspect="Content" ObjectID="_1533459673" r:id="rId72"/>
+          <o:OLEObject Type="Embed" ProgID="AcroExch.Document.7" ShapeID="_x0000_i1026" DrawAspect="Content" ObjectID="_1533539509" r:id="rId72"/>
         </w:object>
       </w:r>
     </w:p>
@@ -51075,12 +50883,12 @@
         </w:numPr>
         <w:jc w:val="center"/>
       </w:pPr>
-      <w:bookmarkStart w:id="247" w:name="_Ref454185153"/>
+      <w:bookmarkStart w:id="250" w:name="_Ref454185153"/>
       <w:r>
         <w:lastRenderedPageBreak/>
         <w:t>Anexo C</w:t>
       </w:r>
-      <w:bookmarkEnd w:id="247"/>
+      <w:bookmarkEnd w:id="250"/>
     </w:p>
     <w:p>
       <w:pPr>
@@ -51310,7 +51118,7 @@
             <w:sz w:val="20"/>
             <w:szCs w:val="20"/>
           </w:rPr>
-          <w:t>99</w:t>
+          <w:t>98</w:t>
         </w:r>
         <w:r>
           <w:rPr>
@@ -57642,7 +57450,7 @@
 </file>
 
 <file path=customXml/itemProps1.xml><?xml version="1.0" encoding="utf-8"?>
-<ds:datastoreItem xmlns:ds="http://schemas.openxmlformats.org/officeDocument/2006/customXml" ds:itemID="{5B8E011E-B290-482F-82F3-3098BD841FBF}">
+<ds:datastoreItem xmlns:ds="http://schemas.openxmlformats.org/officeDocument/2006/customXml" ds:itemID="{70098DC8-9DD3-4996-9F43-3892602E004E}">
   <ds:schemaRefs>
     <ds:schemaRef ds:uri="http://schemas.openxmlformats.org/officeDocument/2006/bibliography"/>
   </ds:schemaRefs>

</xml_diff>